<commit_message>
cập nhật URD lên v0.3 với thay đổi các non - functions
</commit_message>
<xml_diff>
--- a/Projects/Bank Consultancy/WIP/Documents/URD_BC – v0.2.docx
+++ b/Projects/Bank Consultancy/WIP/Documents/URD_BC – v0.2.docx
@@ -133,7 +133,6 @@
       <w:r>
         <w:t xml:space="preserve">Document Code: </w:t>
       </w:r>
-      <w:bookmarkStart w:id="2" w:name="_GoBack"/>
       <w:r>
         <w:t xml:space="preserve">URD_BC </w:t>
       </w:r>
@@ -147,9 +146,8 @@
         <w:t>.</w:t>
       </w:r>
       <w:r>
-        <w:t>2</w:t>
-      </w:r>
-      <w:bookmarkEnd w:id="2"/>
+        <w:t>3</w:t>
+      </w:r>
     </w:p>
     <w:p/>
     <w:p/>
@@ -1603,6 +1601,9 @@
             <w:pPr>
               <w:pStyle w:val="Bang"/>
             </w:pPr>
+            <w:r>
+              <w:t>14/01/2013</w:t>
+            </w:r>
           </w:p>
         </w:tc>
         <w:tc>
@@ -1619,6 +1620,9 @@
             <w:pPr>
               <w:pStyle w:val="Bang"/>
             </w:pPr>
+            <w:r>
+              <w:t>Non - functions</w:t>
+            </w:r>
           </w:p>
         </w:tc>
         <w:tc>
@@ -1635,6 +1639,9 @@
             <w:pPr>
               <w:pStyle w:val="Bang"/>
             </w:pPr>
+            <w:r>
+              <w:t>M</w:t>
+            </w:r>
           </w:p>
         </w:tc>
         <w:tc>
@@ -1651,6 +1658,9 @@
             <w:pPr>
               <w:pStyle w:val="Bang"/>
             </w:pPr>
+            <w:r>
+              <w:t>Change the contents of usability, reliability and performance.</w:t>
+            </w:r>
           </w:p>
         </w:tc>
         <w:tc>
@@ -1667,6 +1677,9 @@
             <w:pPr>
               <w:pStyle w:val="Bang"/>
             </w:pPr>
+            <w:r>
+              <w:t>0.3</w:t>
+            </w:r>
           </w:p>
         </w:tc>
       </w:tr>
@@ -2349,8 +2362,13 @@
       <w:r>
         <w:tab/>
       </w:r>
-      <w:r>
-        <w:t>Nguyễn Phan Anh</w:t>
+      <w:proofErr w:type="spellStart"/>
+      <w:r>
+        <w:t>Nguyễn</w:t>
+      </w:r>
+      <w:proofErr w:type="spellEnd"/>
+      <w:r>
+        <w:t xml:space="preserve"> Phan Anh</w:t>
       </w:r>
       <w:r>
         <w:tab/>
@@ -2369,9 +2387,27 @@
       <w:r>
         <w:tab/>
       </w:r>
-      <w:r>
-        <w:t>Lê Phước Việt</w:t>
-      </w:r>
+      <w:proofErr w:type="spellStart"/>
+      <w:r>
+        <w:t>Lê</w:t>
+      </w:r>
+      <w:proofErr w:type="spellEnd"/>
+      <w:r>
+        <w:t xml:space="preserve"> </w:t>
+      </w:r>
+      <w:proofErr w:type="spellStart"/>
+      <w:r>
+        <w:t>Phước</w:t>
+      </w:r>
+      <w:proofErr w:type="spellEnd"/>
+      <w:r>
+        <w:t xml:space="preserve"> </w:t>
+      </w:r>
+      <w:proofErr w:type="spellStart"/>
+      <w:r>
+        <w:t>Việt</w:t>
+      </w:r>
+      <w:proofErr w:type="spellEnd"/>
     </w:p>
     <w:p>
       <w:r>
@@ -2382,8 +2418,20 @@
       </w:r>
       <w:r>
         <w:tab/>
-        <w:t>Nguyễn Anh Tuấn</w:t>
-      </w:r>
+      </w:r>
+      <w:proofErr w:type="spellStart"/>
+      <w:r>
+        <w:t>Nguyễn</w:t>
+      </w:r>
+      <w:proofErr w:type="spellEnd"/>
+      <w:r>
+        <w:t xml:space="preserve"> Anh </w:t>
+      </w:r>
+      <w:proofErr w:type="spellStart"/>
+      <w:r>
+        <w:t>Tuấn</w:t>
+      </w:r>
+      <w:proofErr w:type="spellEnd"/>
     </w:p>
     <w:p>
       <w:r>
@@ -2394,8 +2442,28 @@
       </w:r>
       <w:r>
         <w:tab/>
-        <w:t>Võ Công Đoàn</w:t>
-      </w:r>
+      </w:r>
+      <w:proofErr w:type="spellStart"/>
+      <w:r>
+        <w:t>Võ</w:t>
+      </w:r>
+      <w:proofErr w:type="spellEnd"/>
+      <w:r>
+        <w:t xml:space="preserve"> </w:t>
+      </w:r>
+      <w:proofErr w:type="spellStart"/>
+      <w:r>
+        <w:t>Công</w:t>
+      </w:r>
+      <w:proofErr w:type="spellEnd"/>
+      <w:r>
+        <w:t xml:space="preserve"> </w:t>
+      </w:r>
+      <w:proofErr w:type="spellStart"/>
+      <w:r>
+        <w:t>Đoàn</w:t>
+      </w:r>
+      <w:proofErr w:type="spellEnd"/>
     </w:p>
     <w:p>
       <w:r>
@@ -2406,8 +2474,28 @@
       </w:r>
       <w:r>
         <w:tab/>
-        <w:t>Đường Huy Hoàng</w:t>
-      </w:r>
+      </w:r>
+      <w:proofErr w:type="spellStart"/>
+      <w:r>
+        <w:t>Đường</w:t>
+      </w:r>
+      <w:proofErr w:type="spellEnd"/>
+      <w:r>
+        <w:t xml:space="preserve"> </w:t>
+      </w:r>
+      <w:proofErr w:type="spellStart"/>
+      <w:r>
+        <w:t>Huy</w:t>
+      </w:r>
+      <w:proofErr w:type="spellEnd"/>
+      <w:r>
+        <w:t xml:space="preserve"> </w:t>
+      </w:r>
+      <w:proofErr w:type="spellStart"/>
+      <w:r>
+        <w:t>Hoàng</w:t>
+      </w:r>
+      <w:proofErr w:type="spellEnd"/>
     </w:p>
     <w:p/>
     <w:p>
@@ -2420,9 +2508,35 @@
       <w:r>
         <w:tab/>
       </w:r>
-      <w:r>
-        <w:t>Lâm Hữu Khánh Phương</w:t>
-      </w:r>
+      <w:proofErr w:type="spellStart"/>
+      <w:r>
+        <w:t>Lâm</w:t>
+      </w:r>
+      <w:proofErr w:type="spellEnd"/>
+      <w:r>
+        <w:t xml:space="preserve"> </w:t>
+      </w:r>
+      <w:proofErr w:type="spellStart"/>
+      <w:r>
+        <w:t>Hữu</w:t>
+      </w:r>
+      <w:proofErr w:type="spellEnd"/>
+      <w:r>
+        <w:t xml:space="preserve"> </w:t>
+      </w:r>
+      <w:proofErr w:type="spellStart"/>
+      <w:r>
+        <w:t>Khánh</w:t>
+      </w:r>
+      <w:proofErr w:type="spellEnd"/>
+      <w:r>
+        <w:t xml:space="preserve"> </w:t>
+      </w:r>
+      <w:proofErr w:type="spellStart"/>
+      <w:r>
+        <w:t>Phương</w:t>
+      </w:r>
+      <w:proofErr w:type="spellEnd"/>
       <w:r>
         <w:tab/>
       </w:r>
@@ -2449,9 +2563,35 @@
       <w:r>
         <w:tab/>
       </w:r>
-      <w:r>
-        <w:t>Lâm Hữu Khánh Phương</w:t>
-      </w:r>
+      <w:proofErr w:type="spellStart"/>
+      <w:r>
+        <w:t>Lâm</w:t>
+      </w:r>
+      <w:proofErr w:type="spellEnd"/>
+      <w:r>
+        <w:t xml:space="preserve"> </w:t>
+      </w:r>
+      <w:proofErr w:type="spellStart"/>
+      <w:r>
+        <w:t>Hữu</w:t>
+      </w:r>
+      <w:proofErr w:type="spellEnd"/>
+      <w:r>
+        <w:t xml:space="preserve"> </w:t>
+      </w:r>
+      <w:proofErr w:type="spellStart"/>
+      <w:r>
+        <w:t>Khánh</w:t>
+      </w:r>
+      <w:proofErr w:type="spellEnd"/>
+      <w:r>
+        <w:t xml:space="preserve"> </w:t>
+      </w:r>
+      <w:proofErr w:type="spellStart"/>
+      <w:r>
+        <w:t>Phương</w:t>
+      </w:r>
+      <w:proofErr w:type="spellEnd"/>
       <w:r>
         <w:tab/>
       </w:r>
@@ -3812,71 +3952,71 @@
       <w:pPr>
         <w:pStyle w:val="Heading1"/>
       </w:pPr>
-      <w:bookmarkStart w:id="3" w:name="_Toc502027838"/>
-      <w:bookmarkStart w:id="4" w:name="_Toc345950208"/>
-      <w:bookmarkStart w:id="5" w:name="_Toc446234547"/>
-      <w:bookmarkStart w:id="6" w:name="_Toc467738720"/>
-      <w:bookmarkStart w:id="7" w:name="_Toc499640208"/>
-      <w:bookmarkStart w:id="8" w:name="_Toc463083793"/>
-      <w:bookmarkStart w:id="9" w:name="_Toc465677963"/>
-      <w:bookmarkStart w:id="10" w:name="_Toc467738735"/>
+      <w:bookmarkStart w:id="2" w:name="_Toc502027838"/>
+      <w:bookmarkStart w:id="3" w:name="_Toc345950208"/>
+      <w:bookmarkStart w:id="4" w:name="_Toc446234547"/>
+      <w:bookmarkStart w:id="5" w:name="_Toc467738720"/>
+      <w:bookmarkStart w:id="6" w:name="_Toc499640208"/>
+      <w:bookmarkStart w:id="7" w:name="_Toc463083793"/>
+      <w:bookmarkStart w:id="8" w:name="_Toc465677963"/>
+      <w:bookmarkStart w:id="9" w:name="_Toc467738735"/>
       <w:bookmarkEnd w:id="0"/>
       <w:bookmarkEnd w:id="1"/>
       <w:r>
         <w:lastRenderedPageBreak/>
         <w:t>INTRODUCTION</w:t>
       </w:r>
+      <w:bookmarkEnd w:id="2"/>
       <w:bookmarkEnd w:id="3"/>
-      <w:bookmarkEnd w:id="4"/>
     </w:p>
     <w:p>
       <w:pPr>
         <w:pStyle w:val="Heading2"/>
       </w:pPr>
-      <w:bookmarkStart w:id="11" w:name="_Toc484338387"/>
-      <w:bookmarkStart w:id="12" w:name="_Toc484831306"/>
-      <w:bookmarkStart w:id="13" w:name="_Toc502027839"/>
-      <w:bookmarkStart w:id="14" w:name="_Toc345950209"/>
+      <w:bookmarkStart w:id="10" w:name="_Toc484338387"/>
+      <w:bookmarkStart w:id="11" w:name="_Toc484831306"/>
+      <w:bookmarkStart w:id="12" w:name="_Toc502027839"/>
+      <w:bookmarkStart w:id="13" w:name="_Toc345950209"/>
       <w:r>
         <w:t>Purpose</w:t>
       </w:r>
+      <w:bookmarkEnd w:id="10"/>
       <w:bookmarkEnd w:id="11"/>
       <w:bookmarkEnd w:id="12"/>
       <w:bookmarkEnd w:id="13"/>
+    </w:p>
+    <w:p>
+      <w:r>
+        <w:t xml:space="preserve">This document formally describes the user requirements for the conceptual model of a banking consultancy. It </w:t>
+      </w:r>
+      <w:r>
+        <w:t>describe</w:t>
+      </w:r>
+      <w:r>
+        <w:t xml:space="preserve">s </w:t>
+      </w:r>
+      <w:r>
+        <w:t>all</w:t>
+      </w:r>
+      <w:r>
+        <w:t xml:space="preserve"> main functions which that will be built on this software.</w:t>
+      </w:r>
+    </w:p>
+    <w:p>
+      <w:pPr>
+        <w:pStyle w:val="Heading2"/>
+      </w:pPr>
+      <w:bookmarkStart w:id="14" w:name="_Toc484338388"/>
+      <w:bookmarkStart w:id="15" w:name="_Toc484831307"/>
+      <w:bookmarkStart w:id="16" w:name="_Toc502027840"/>
+      <w:bookmarkStart w:id="17" w:name="_Toc345950210"/>
+      <w:r>
+        <w:t>Scope</w:t>
+      </w:r>
       <w:bookmarkEnd w:id="14"/>
-    </w:p>
-    <w:p>
-      <w:r>
-        <w:t xml:space="preserve">This document formally describes the user requirements for the conceptual model of a banking consultancy. It </w:t>
-      </w:r>
-      <w:r>
-        <w:t>describe</w:t>
-      </w:r>
-      <w:r>
-        <w:t xml:space="preserve">s </w:t>
-      </w:r>
-      <w:r>
-        <w:t>all</w:t>
-      </w:r>
-      <w:r>
-        <w:t xml:space="preserve"> main functions which that will be built on this software.</w:t>
-      </w:r>
-    </w:p>
-    <w:p>
-      <w:pPr>
-        <w:pStyle w:val="Heading2"/>
-      </w:pPr>
-      <w:bookmarkStart w:id="15" w:name="_Toc484338388"/>
-      <w:bookmarkStart w:id="16" w:name="_Toc484831307"/>
-      <w:bookmarkStart w:id="17" w:name="_Toc502027840"/>
-      <w:bookmarkStart w:id="18" w:name="_Toc345950210"/>
-      <w:r>
-        <w:t>Scope</w:t>
-      </w:r>
       <w:bookmarkEnd w:id="15"/>
       <w:bookmarkEnd w:id="16"/>
       <w:bookmarkEnd w:id="17"/>
-      <w:bookmarkEnd w:id="18"/>
     </w:p>
     <w:p>
       <w:r>
@@ -3940,17 +4080,17 @@
       <w:pPr>
         <w:pStyle w:val="Heading2"/>
       </w:pPr>
-      <w:bookmarkStart w:id="19" w:name="_Toc484338389"/>
-      <w:bookmarkStart w:id="20" w:name="_Toc484831308"/>
-      <w:bookmarkStart w:id="21" w:name="_Toc502027841"/>
-      <w:bookmarkStart w:id="22" w:name="_Toc345950211"/>
+      <w:bookmarkStart w:id="18" w:name="_Toc484338389"/>
+      <w:bookmarkStart w:id="19" w:name="_Toc484831308"/>
+      <w:bookmarkStart w:id="20" w:name="_Toc502027841"/>
+      <w:bookmarkStart w:id="21" w:name="_Toc345950211"/>
       <w:r>
         <w:t>Definitions, acronyms and abbreviations</w:t>
       </w:r>
+      <w:bookmarkEnd w:id="18"/>
       <w:bookmarkEnd w:id="19"/>
       <w:bookmarkEnd w:id="20"/>
       <w:bookmarkEnd w:id="21"/>
-      <w:bookmarkEnd w:id="22"/>
     </w:p>
     <w:p>
       <w:r>
@@ -4071,6 +4211,8 @@
             <w:pPr>
               <w:ind w:left="0"/>
             </w:pPr>
+            <w:bookmarkStart w:id="22" w:name="_GoBack"/>
+            <w:bookmarkEnd w:id="22"/>
           </w:p>
         </w:tc>
       </w:tr>
@@ -4765,71 +4907,22 @@
         <w:pStyle w:val="BodyTextIndent"/>
       </w:pPr>
       <w:r>
-        <w:t>The GUI</w:t>
-      </w:r>
-      <w:r>
-        <w:t xml:space="preserve"> is designed friendly </w:t>
-      </w:r>
-      <w:r>
-        <w:t>for</w:t>
-      </w:r>
-      <w:r>
-        <w:t xml:space="preserve"> user. The user can see all main functions at the first time using.</w:t>
-      </w:r>
-      <w:r>
-        <w:t xml:space="preserve"> Because</w:t>
-      </w:r>
-      <w:r>
-        <w:t xml:space="preserve"> </w:t>
-      </w:r>
-      <w:r>
-        <w:t>t</w:t>
-      </w:r>
-      <w:r>
-        <w:t xml:space="preserve">he </w:t>
-      </w:r>
-      <w:r>
-        <w:t xml:space="preserve">main </w:t>
-      </w:r>
-      <w:r>
-        <w:t xml:space="preserve">GUI </w:t>
-      </w:r>
-      <w:r>
-        <w:t xml:space="preserve">is </w:t>
-      </w:r>
-      <w:r>
-        <w:t>divide</w:t>
-      </w:r>
-      <w:r>
-        <w:t>d</w:t>
-      </w:r>
-      <w:r>
-        <w:t xml:space="preserve"> into 2 parts:</w:t>
+        <w:t>The normal users, who has a base knowledge about using application on Android, can use this software effectively after training an hour.</w:t>
       </w:r>
     </w:p>
     <w:p>
       <w:pPr>
         <w:pStyle w:val="BodyTextIndent"/>
-        <w:numPr>
-          <w:ilvl w:val="0"/>
-          <w:numId w:val="11"/>
-        </w:numPr>
-      </w:pPr>
-      <w:r>
-        <w:t>Part 1: occupy 20% the screen on the left. It shows 3 buttons represent for 3 main functions of software.</w:t>
+      </w:pPr>
+      <w:r>
+        <w:t>The power users, who has more experiences in using application on Android, can use this software effectively after training 15 minutes.</w:t>
       </w:r>
     </w:p>
     <w:p>
       <w:pPr>
         <w:pStyle w:val="BodyTextIndent"/>
-        <w:numPr>
-          <w:ilvl w:val="0"/>
-          <w:numId w:val="11"/>
-        </w:numPr>
-      </w:pPr>
-      <w:r>
-        <w:t>Part 2: occupy 80% the screen on the right. It’s the place that shows list of banks or input fields for calculating.</w:t>
-      </w:r>
+        <w:ind w:left="1267"/>
+      </w:pPr>
     </w:p>
     <w:p>
       <w:pPr>
@@ -4851,29 +4944,92 @@
       <w:bookmarkEnd w:id="42"/>
     </w:p>
     <w:p>
-      <w:r>
-        <w:t xml:space="preserve">The software get </w:t>
-      </w:r>
-      <w:r>
-        <w:t>related</w:t>
-      </w:r>
-      <w:r>
-        <w:t xml:space="preserve"> information</w:t>
-      </w:r>
-      <w:r>
-        <w:t xml:space="preserve"> directly from its website (or web service) and the formula of calculate is guaranteed accurately</w:t>
-      </w:r>
-      <w:r>
-        <w:t xml:space="preserve"> about</w:t>
-      </w:r>
-      <w:r>
-        <w:t xml:space="preserve"> 99.99%. </w:t>
-      </w:r>
-      <w:r>
-        <w:t>Any</w:t>
-      </w:r>
-      <w:r>
-        <w:t xml:space="preserve"> change of bank’s information will be updated immediately, so don’t worry about out of information.</w:t>
+      <w:pPr>
+        <w:pStyle w:val="Heading2"/>
+      </w:pPr>
+      <w:r>
+        <w:t>Availability</w:t>
+      </w:r>
+    </w:p>
+    <w:p>
+      <w:r>
+        <w:t>The user can use this software any time</w:t>
+      </w:r>
+      <w:r>
+        <w:t>.</w:t>
+      </w:r>
+      <w:r>
+        <w:t xml:space="preserve"> </w:t>
+      </w:r>
+      <w:r>
+        <w:t>T</w:t>
+      </w:r>
+      <w:r>
+        <w:t xml:space="preserve">he website service </w:t>
+      </w:r>
+      <w:r>
+        <w:t xml:space="preserve">is </w:t>
+      </w:r>
+      <w:r>
+        <w:t>always available 24/24</w:t>
+      </w:r>
+      <w:r>
+        <w:t>.</w:t>
+      </w:r>
+    </w:p>
+    <w:p>
+      <w:pPr>
+        <w:pStyle w:val="Heading2"/>
+      </w:pPr>
+      <w:r>
+        <w:t>Mean Time between Failures – MTBF</w:t>
+      </w:r>
+    </w:p>
+    <w:p>
+      <w:r>
+        <w:t>The predicted elapsed time between inherent failures of this software is a year. Each year only happens a failure.</w:t>
+      </w:r>
+    </w:p>
+    <w:p>
+      <w:pPr>
+        <w:pStyle w:val="Heading2"/>
+      </w:pPr>
+      <w:r>
+        <w:t>Mean time to repair – MTTR</w:t>
+      </w:r>
+    </w:p>
+    <w:p>
+      <w:r>
+        <w:t xml:space="preserve">The system is allowed to be out of operation after </w:t>
+      </w:r>
+      <w:r>
+        <w:t>1 hour since it has failed.</w:t>
+      </w:r>
+    </w:p>
+    <w:p>
+      <w:pPr>
+        <w:pStyle w:val="Heading2"/>
+      </w:pPr>
+      <w:r>
+        <w:t>Accuracy</w:t>
+      </w:r>
+    </w:p>
+    <w:p>
+      <w:r>
+        <w:t>The result of calculating is accurate 97%. The information of banks depends on banks’ website because this software automatically gets information from website of banks.</w:t>
+      </w:r>
+    </w:p>
+    <w:p>
+      <w:pPr>
+        <w:pStyle w:val="Heading2"/>
+      </w:pPr>
+      <w:r>
+        <w:t>Maximum Bugs or Defect Rate</w:t>
+      </w:r>
+    </w:p>
+    <w:p>
+      <w:r>
+        <w:t>The bugs per thousand of lines of code is 7 Bugs/KLOC</w:t>
       </w:r>
     </w:p>
     <w:p>
@@ -4884,7 +5040,13 @@
       <w:bookmarkStart w:id="44" w:name="_Toc345950221"/>
       <w:r>
         <w:lastRenderedPageBreak/>
-        <w:t>PERFOMANCE</w:t>
+        <w:t>PERFO</w:t>
+      </w:r>
+      <w:r>
+        <w:t>R</w:t>
+      </w:r>
+      <w:r>
+        <w:t>MANCE</w:t>
       </w:r>
       <w:bookmarkEnd w:id="43"/>
       <w:bookmarkEnd w:id="44"/>
@@ -4939,7 +5101,48 @@
         <w:t>.</w:t>
       </w:r>
     </w:p>
-    <w:p/>
+    <w:p>
+      <w:pPr>
+        <w:pStyle w:val="Heading2"/>
+      </w:pPr>
+      <w:r>
+        <w:t>Response time</w:t>
+      </w:r>
+    </w:p>
+    <w:p>
+      <w:r>
+        <w:t>The response time for a transaction in average is 1 to 2 seconds. In the best case, the response time can be 0.5 seconds.</w:t>
+      </w:r>
+    </w:p>
+    <w:p>
+      <w:pPr>
+        <w:pStyle w:val="Heading2"/>
+      </w:pPr>
+      <w:r>
+        <w:t>Throughout</w:t>
+      </w:r>
+    </w:p>
+    <w:p>
+      <w:r>
+        <w:t>The speed of download the list of banks depends on the speed of user connection Internet.</w:t>
+      </w:r>
+    </w:p>
+    <w:p>
+      <w:pPr>
+        <w:pStyle w:val="Heading2"/>
+      </w:pPr>
+      <w:r>
+        <w:t>Capacity</w:t>
+      </w:r>
+    </w:p>
+    <w:p>
+      <w:r>
+        <w:t xml:space="preserve">The </w:t>
+      </w:r>
+      <w:r>
+        <w:t>website service allows 1000 users download list of banks’ information at a given time. After downloading, the user can use any functions of software on their mobile.</w:t>
+      </w:r>
+    </w:p>
     <w:p>
       <w:pPr>
         <w:pStyle w:val="Heading1"/>
@@ -5038,12 +5241,12 @@
       </w:r>
       <w:bookmarkEnd w:id="52"/>
     </w:p>
+    <w:bookmarkEnd w:id="4"/>
     <w:bookmarkEnd w:id="5"/>
     <w:bookmarkEnd w:id="6"/>
     <w:bookmarkEnd w:id="7"/>
     <w:bookmarkEnd w:id="8"/>
     <w:bookmarkEnd w:id="9"/>
-    <w:bookmarkEnd w:id="10"/>
     <w:p>
       <w:pPr>
         <w:pStyle w:val="BodyTextIndent"/>
@@ -5154,7 +5357,7 @@
         <w:rStyle w:val="PageNumber"/>
         <w:noProof/>
       </w:rPr>
-      <w:t>3</w:t>
+      <w:t>15</w:t>
     </w:r>
     <w:r>
       <w:rPr>
@@ -5191,7 +5394,7 @@
         <w:rStyle w:val="PageNumber"/>
         <w:noProof/>
       </w:rPr>
-      <w:t>14</w:t>
+      <w:t>15</w:t>
     </w:r>
     <w:r>
       <w:rPr>
@@ -5253,7 +5456,10 @@
       <w:t>v</w:t>
     </w:r>
     <w:r>
-      <w:t>0.2</w:t>
+      <w:t>0.</w:t>
+    </w:r>
+    <w:r>
+      <w:t>3</w:t>
     </w:r>
   </w:p>
 </w:hdr>
@@ -5279,7 +5485,10 @@
       <w:t>v</w:t>
     </w:r>
     <w:r>
-      <w:t>0.2</w:t>
+      <w:t>0.</w:t>
+    </w:r>
+    <w:r>
+      <w:t>3</w:t>
     </w:r>
   </w:p>
 </w:hdr>
@@ -8184,7 +8393,7 @@
 </file>
 
 <file path=customXml/itemProps1.xml><?xml version="1.0" encoding="utf-8"?>
-<ds:datastoreItem xmlns:ds="http://schemas.openxmlformats.org/officeDocument/2006/customXml" ds:itemID="{50BAAC3F-DA5C-4805-8044-517ADE5BA819}">
+<ds:datastoreItem xmlns:ds="http://schemas.openxmlformats.org/officeDocument/2006/customXml" ds:itemID="{A78C7C3C-E941-4685-9EAE-DA6287CEF9C9}">
   <ds:schemaRefs>
     <ds:schemaRef ds:uri="http://schemas.openxmlformats.org/officeDocument/2006/bibliography"/>
   </ds:schemaRefs>

</xml_diff>